<commit_message>
01:02 Unit 2 (Lv7~8)
</commit_message>
<xml_diff>
--- a/KKH/20190731/Word.docx
+++ b/KKH/20190731/Word.docx
@@ -57,18 +57,7 @@
         <w:tab/>
         <w:tab/>
         <w:tab/>
-        <w:t xml:space="preserve">~</w:t>
-      </w:r>
-      <w:r>
-        <w:rPr>
-          <w:rFonts w:ascii="맑은 고딕" w:hAnsi="맑은 고딕" w:cs="맑은 고딕" w:eastAsia="맑은 고딕"/>
-          <w:color w:val="auto"/>
-          <w:spacing w:val="0"/>
-          <w:position w:val="0"/>
-          <w:sz w:val="20"/>
-          <w:shd w:fill="auto" w:val="clear"/>
-        </w:rPr>
-        <w:t xml:space="preserve">에 가본 적 있니?</w:t>
+        <w:t xml:space="preserve">~에 가본 적 있니?</w:t>
       </w:r>
     </w:p>
     <w:p>
@@ -149,6 +138,171 @@
           <w:shd w:fill="auto" w:val="clear"/>
         </w:rPr>
       </w:pPr>
+      <w:r>
+        <w:rPr>
+          <w:rFonts w:ascii="맑은 고딕" w:hAnsi="맑은 고딕" w:cs="맑은 고딕" w:eastAsia="맑은 고딕"/>
+          <w:color w:val="auto"/>
+          <w:spacing w:val="0"/>
+          <w:position w:val="0"/>
+          <w:sz w:val="20"/>
+          <w:shd w:fill="auto" w:val="clear"/>
+        </w:rPr>
+        <w:t xml:space="preserve">insights</w:t>
+        <w:tab/>
+        <w:tab/>
+        <w:tab/>
+        <w:tab/>
+        <w:tab/>
+      </w:r>
+      <w:r>
+        <w:rPr>
+          <w:rFonts w:ascii="맑은 고딕" w:hAnsi="맑은 고딕" w:cs="맑은 고딕" w:eastAsia="맑은 고딕"/>
+          <w:color w:val="auto"/>
+          <w:spacing w:val="0"/>
+          <w:position w:val="0"/>
+          <w:sz w:val="20"/>
+          <w:shd w:fill="auto" w:val="clear"/>
+        </w:rPr>
+        <w:t xml:space="preserve">통찰력, 이해, 간파</w:t>
+      </w:r>
+    </w:p>
+    <w:p>
+      <w:pPr>
+        <w:spacing w:before="0" w:after="200" w:line="276"/>
+        <w:ind w:right="0" w:left="0" w:firstLine="0"/>
+        <w:jc w:val="left"/>
+        <w:rPr>
+          <w:rFonts w:ascii="맑은 고딕" w:hAnsi="맑은 고딕" w:cs="맑은 고딕" w:eastAsia="맑은 고딕"/>
+          <w:color w:val="auto"/>
+          <w:spacing w:val="0"/>
+          <w:position w:val="0"/>
+          <w:sz w:val="20"/>
+          <w:shd w:fill="auto" w:val="clear"/>
+        </w:rPr>
+      </w:pPr>
+      <w:r>
+        <w:rPr>
+          <w:rFonts w:ascii="맑은 고딕" w:hAnsi="맑은 고딕" w:cs="맑은 고딕" w:eastAsia="맑은 고딕"/>
+          <w:color w:val="auto"/>
+          <w:spacing w:val="0"/>
+          <w:position w:val="0"/>
+          <w:sz w:val="20"/>
+          <w:shd w:fill="auto" w:val="clear"/>
+        </w:rPr>
+        <w:t xml:space="preserve">essential</w:t>
+        <w:tab/>
+        <w:tab/>
+        <w:tab/>
+        <w:tab/>
+      </w:r>
+      <w:r>
+        <w:rPr>
+          <w:rFonts w:ascii="맑은 고딕" w:hAnsi="맑은 고딕" w:cs="맑은 고딕" w:eastAsia="맑은 고딕"/>
+          <w:color w:val="auto"/>
+          <w:spacing w:val="0"/>
+          <w:position w:val="0"/>
+          <w:sz w:val="20"/>
+          <w:shd w:fill="auto" w:val="clear"/>
+        </w:rPr>
+        <w:t xml:space="preserve">필수적인, 본질적인</w:t>
+      </w:r>
+    </w:p>
+    <w:p>
+      <w:pPr>
+        <w:spacing w:before="0" w:after="200" w:line="276"/>
+        <w:ind w:right="0" w:left="0" w:firstLine="0"/>
+        <w:jc w:val="left"/>
+        <w:rPr>
+          <w:rFonts w:ascii="맑은 고딕" w:hAnsi="맑은 고딕" w:cs="맑은 고딕" w:eastAsia="맑은 고딕"/>
+          <w:color w:val="auto"/>
+          <w:spacing w:val="0"/>
+          <w:position w:val="0"/>
+          <w:sz w:val="20"/>
+          <w:shd w:fill="auto" w:val="clear"/>
+        </w:rPr>
+      </w:pPr>
+      <w:r>
+        <w:rPr>
+          <w:rFonts w:ascii="맑은 고딕" w:hAnsi="맑은 고딕" w:cs="맑은 고딕" w:eastAsia="맑은 고딕"/>
+          <w:color w:val="auto"/>
+          <w:spacing w:val="0"/>
+          <w:position w:val="0"/>
+          <w:sz w:val="20"/>
+          <w:shd w:fill="auto" w:val="clear"/>
+        </w:rPr>
+        <w:t xml:space="preserve">fades away</w:t>
+        <w:tab/>
+        <w:tab/>
+        <w:tab/>
+        <w:tab/>
+      </w:r>
+      <w:r>
+        <w:rPr>
+          <w:rFonts w:ascii="맑은 고딕" w:hAnsi="맑은 고딕" w:cs="맑은 고딕" w:eastAsia="맑은 고딕"/>
+          <w:color w:val="auto"/>
+          <w:spacing w:val="0"/>
+          <w:position w:val="0"/>
+          <w:sz w:val="20"/>
+          <w:shd w:fill="auto" w:val="clear"/>
+        </w:rPr>
+        <w:t xml:space="preserve">서서히 사라지다.</w:t>
+      </w:r>
+    </w:p>
+    <w:p>
+      <w:pPr>
+        <w:spacing w:before="0" w:after="200" w:line="276"/>
+        <w:ind w:right="0" w:left="0" w:firstLine="0"/>
+        <w:jc w:val="left"/>
+        <w:rPr>
+          <w:rFonts w:ascii="맑은 고딕" w:hAnsi="맑은 고딕" w:cs="맑은 고딕" w:eastAsia="맑은 고딕"/>
+          <w:color w:val="auto"/>
+          <w:spacing w:val="0"/>
+          <w:position w:val="0"/>
+          <w:sz w:val="20"/>
+          <w:shd w:fill="auto" w:val="clear"/>
+        </w:rPr>
+      </w:pPr>
+      <w:r>
+        <w:rPr>
+          <w:rFonts w:ascii="맑은 고딕" w:hAnsi="맑은 고딕" w:cs="맑은 고딕" w:eastAsia="맑은 고딕"/>
+          <w:color w:val="auto"/>
+          <w:spacing w:val="0"/>
+          <w:position w:val="0"/>
+          <w:sz w:val="20"/>
+          <w:shd w:fill="auto" w:val="clear"/>
+        </w:rPr>
+        <w:t xml:space="preserve">worthwhile</w:t>
+        <w:tab/>
+        <w:tab/>
+        <w:tab/>
+        <w:tab/>
+      </w:r>
+      <w:r>
+        <w:rPr>
+          <w:rFonts w:ascii="맑은 고딕" w:hAnsi="맑은 고딕" w:cs="맑은 고딕" w:eastAsia="맑은 고딕"/>
+          <w:color w:val="auto"/>
+          <w:spacing w:val="0"/>
+          <w:position w:val="0"/>
+          <w:sz w:val="20"/>
+          <w:shd w:fill="auto" w:val="clear"/>
+        </w:rPr>
+        <w:t xml:space="preserve">가치 있는, ~할 가치가 있는</w:t>
+      </w:r>
+    </w:p>
+    <w:p>
+      <w:pPr>
+        <w:spacing w:before="0" w:after="200" w:line="276"/>
+        <w:ind w:right="0" w:left="0" w:firstLine="0"/>
+        <w:jc w:val="left"/>
+        <w:rPr>
+          <w:rFonts w:ascii="맑은 고딕" w:hAnsi="맑은 고딕" w:cs="맑은 고딕" w:eastAsia="맑은 고딕"/>
+          <w:color w:val="auto"/>
+          <w:spacing w:val="0"/>
+          <w:position w:val="0"/>
+          <w:sz w:val="20"/>
+          <w:shd w:fill="auto" w:val="clear"/>
+        </w:rPr>
+      </w:pPr>
     </w:p>
     <w:p>
       <w:pPr>
@@ -203,16 +357,6 @@
         </w:rPr>
         <w:t xml:space="preserve">Have you been to Spain?</w:t>
         <w:tab/>
-      </w:r>
-      <w:r>
-        <w:rPr>
-          <w:rFonts w:ascii="맑은 고딕" w:hAnsi="맑은 고딕" w:cs="맑은 고딕" w:eastAsia="맑은 고딕"/>
-          <w:color w:val="auto"/>
-          <w:spacing w:val="0"/>
-          <w:position w:val="0"/>
-          <w:sz w:val="20"/>
-          <w:shd w:fill="auto" w:val="clear"/>
-        </w:rPr>
         <w:t xml:space="preserve">스페인에 가본 적 있어?</w:t>
       </w:r>
     </w:p>
@@ -313,9 +457,137 @@
         </w:rPr>
         <w:t xml:space="preserve">Have you beent to + somewhere + ?</w:t>
         <w:tab/>
-        <w:t xml:space="preserve">~</w:t>
-      </w:r>
-      <w:r>
+        <w:t xml:space="preserve">~에 가본 적 있니?</w:t>
+      </w:r>
+    </w:p>
+    <w:p>
+      <w:pPr>
+        <w:spacing w:before="0" w:after="200" w:line="276"/>
+        <w:ind w:right="0" w:left="0" w:firstLine="0"/>
+        <w:jc w:val="left"/>
+        <w:rPr>
+          <w:rFonts w:ascii="맑은 고딕" w:hAnsi="맑은 고딕" w:cs="맑은 고딕" w:eastAsia="맑은 고딕"/>
+          <w:color w:val="auto"/>
+          <w:spacing w:val="0"/>
+          <w:position w:val="0"/>
+          <w:sz w:val="20"/>
+          <w:shd w:fill="auto" w:val="clear"/>
+        </w:rPr>
+      </w:pPr>
+      <w:r>
+        <w:rPr>
+          <w:rFonts w:ascii="맑은 고딕" w:hAnsi="맑은 고딕" w:cs="맑은 고딕" w:eastAsia="맑은 고딕"/>
+          <w:color w:val="auto"/>
+          <w:spacing w:val="0"/>
+          <w:position w:val="0"/>
+          <w:sz w:val="20"/>
+          <w:shd w:fill="auto" w:val="clear"/>
+        </w:rPr>
+        <w:tab/>
+        <w:t xml:space="preserve">= Have you been to Everland?</w:t>
+      </w:r>
+    </w:p>
+    <w:p>
+      <w:pPr>
+        <w:spacing w:before="0" w:after="200" w:line="276"/>
+        <w:ind w:right="0" w:left="0" w:firstLine="0"/>
+        <w:jc w:val="left"/>
+        <w:rPr>
+          <w:rFonts w:ascii="맑은 고딕" w:hAnsi="맑은 고딕" w:cs="맑은 고딕" w:eastAsia="맑은 고딕"/>
+          <w:color w:val="auto"/>
+          <w:spacing w:val="0"/>
+          <w:position w:val="0"/>
+          <w:sz w:val="20"/>
+          <w:shd w:fill="auto" w:val="clear"/>
+        </w:rPr>
+      </w:pPr>
+      <w:r>
+        <w:rPr>
+          <w:rFonts w:ascii="맑은 고딕" w:hAnsi="맑은 고딕" w:cs="맑은 고딕" w:eastAsia="맑은 고딕"/>
+          <w:color w:val="auto"/>
+          <w:spacing w:val="0"/>
+          <w:position w:val="0"/>
+          <w:sz w:val="20"/>
+          <w:shd w:fill="auto" w:val="clear"/>
+        </w:rPr>
+        <w:tab/>
+        <w:t xml:space="preserve">= Have you been to Paris?</w:t>
+      </w:r>
+    </w:p>
+    <w:p>
+      <w:pPr>
+        <w:spacing w:before="0" w:after="200" w:line="276"/>
+        <w:ind w:right="0" w:left="0" w:firstLine="0"/>
+        <w:jc w:val="left"/>
+        <w:rPr>
+          <w:rFonts w:ascii="맑은 고딕" w:hAnsi="맑은 고딕" w:cs="맑은 고딕" w:eastAsia="맑은 고딕"/>
+          <w:color w:val="auto"/>
+          <w:spacing w:val="0"/>
+          <w:position w:val="0"/>
+          <w:sz w:val="20"/>
+          <w:shd w:fill="auto" w:val="clear"/>
+        </w:rPr>
+      </w:pPr>
+      <w:r>
+        <w:rPr>
+          <w:rFonts w:ascii="맑은 고딕" w:hAnsi="맑은 고딕" w:cs="맑은 고딕" w:eastAsia="맑은 고딕"/>
+          <w:color w:val="auto"/>
+          <w:spacing w:val="0"/>
+          <w:position w:val="0"/>
+          <w:sz w:val="20"/>
+          <w:shd w:fill="auto" w:val="clear"/>
+        </w:rPr>
+        <w:tab/>
+        <w:t xml:space="preserve">= Have you been to her house?</w:t>
+      </w:r>
+    </w:p>
+    <w:p>
+      <w:pPr>
+        <w:spacing w:before="0" w:after="200" w:line="276"/>
+        <w:ind w:right="0" w:left="0" w:firstLine="0"/>
+        <w:jc w:val="left"/>
+        <w:rPr>
+          <w:rFonts w:ascii="맑은 고딕" w:hAnsi="맑은 고딕" w:cs="맑은 고딕" w:eastAsia="맑은 고딕"/>
+          <w:color w:val="auto"/>
+          <w:spacing w:val="0"/>
+          <w:position w:val="0"/>
+          <w:sz w:val="20"/>
+          <w:shd w:fill="auto" w:val="clear"/>
+        </w:rPr>
+      </w:pPr>
+      <w:r>
+        <w:rPr>
+          <w:rFonts w:ascii="맑은 고딕" w:hAnsi="맑은 고딕" w:cs="맑은 고딕" w:eastAsia="맑은 고딕"/>
+          <w:color w:val="auto"/>
+          <w:spacing w:val="0"/>
+          <w:position w:val="0"/>
+          <w:sz w:val="20"/>
+          <w:shd w:fill="auto" w:val="clear"/>
+        </w:rPr>
+        <w:tab/>
+        <w:t xml:space="preserve">= Have you been to New Yourk?</w:t>
+      </w:r>
+    </w:p>
+    <w:p>
+      <w:pPr>
+        <w:spacing w:before="0" w:after="200" w:line="276"/>
+        <w:ind w:right="0" w:left="0" w:firstLine="0"/>
+        <w:jc w:val="left"/>
+        <w:rPr>
+          <w:rFonts w:ascii="맑은 고딕" w:hAnsi="맑은 고딕" w:cs="맑은 고딕" w:eastAsia="맑은 고딕"/>
+          <w:color w:val="auto"/>
+          <w:spacing w:val="0"/>
+          <w:position w:val="0"/>
+          <w:sz w:val="20"/>
+          <w:shd w:fill="auto" w:val="clear"/>
+        </w:rPr>
+      </w:pPr>
+    </w:p>
+    <w:p>
+      <w:pPr>
+        <w:spacing w:before="0" w:after="200" w:line="276"/>
+        <w:ind w:right="0" w:left="0" w:firstLine="0"/>
+        <w:jc w:val="left"/>
         <w:rPr>
           <w:rFonts w:ascii="맑은 고딕" w:hAnsi="맑은 고딕" w:cs="맑은 고딕" w:eastAsia="맑은 고딕"/>
           <w:b/>
@@ -325,137 +597,8 @@
           <w:sz w:val="20"/>
           <w:shd w:fill="auto" w:val="clear"/>
         </w:rPr>
-        <w:t xml:space="preserve">에 가본 적 있니?</w:t>
-      </w:r>
-    </w:p>
-    <w:p>
-      <w:pPr>
-        <w:spacing w:before="0" w:after="200" w:line="276"/>
-        <w:ind w:right="0" w:left="0" w:firstLine="0"/>
-        <w:jc w:val="left"/>
-        <w:rPr>
-          <w:rFonts w:ascii="맑은 고딕" w:hAnsi="맑은 고딕" w:cs="맑은 고딕" w:eastAsia="맑은 고딕"/>
-          <w:color w:val="auto"/>
-          <w:spacing w:val="0"/>
-          <w:position w:val="0"/>
-          <w:sz w:val="20"/>
-          <w:shd w:fill="auto" w:val="clear"/>
-        </w:rPr>
-      </w:pPr>
-      <w:r>
-        <w:rPr>
-          <w:rFonts w:ascii="맑은 고딕" w:hAnsi="맑은 고딕" w:cs="맑은 고딕" w:eastAsia="맑은 고딕"/>
-          <w:color w:val="auto"/>
-          <w:spacing w:val="0"/>
-          <w:position w:val="0"/>
-          <w:sz w:val="20"/>
-          <w:shd w:fill="auto" w:val="clear"/>
-        </w:rPr>
-        <w:tab/>
-        <w:t xml:space="preserve">= Have you been to Everland?</w:t>
-      </w:r>
-    </w:p>
-    <w:p>
-      <w:pPr>
-        <w:spacing w:before="0" w:after="200" w:line="276"/>
-        <w:ind w:right="0" w:left="0" w:firstLine="0"/>
-        <w:jc w:val="left"/>
-        <w:rPr>
-          <w:rFonts w:ascii="맑은 고딕" w:hAnsi="맑은 고딕" w:cs="맑은 고딕" w:eastAsia="맑은 고딕"/>
-          <w:color w:val="auto"/>
-          <w:spacing w:val="0"/>
-          <w:position w:val="0"/>
-          <w:sz w:val="20"/>
-          <w:shd w:fill="auto" w:val="clear"/>
-        </w:rPr>
-      </w:pPr>
-      <w:r>
-        <w:rPr>
-          <w:rFonts w:ascii="맑은 고딕" w:hAnsi="맑은 고딕" w:cs="맑은 고딕" w:eastAsia="맑은 고딕"/>
-          <w:color w:val="auto"/>
-          <w:spacing w:val="0"/>
-          <w:position w:val="0"/>
-          <w:sz w:val="20"/>
-          <w:shd w:fill="auto" w:val="clear"/>
-        </w:rPr>
-        <w:tab/>
-        <w:t xml:space="preserve">= Have you been to Paris?</w:t>
-      </w:r>
-    </w:p>
-    <w:p>
-      <w:pPr>
-        <w:spacing w:before="0" w:after="200" w:line="276"/>
-        <w:ind w:right="0" w:left="0" w:firstLine="0"/>
-        <w:jc w:val="left"/>
-        <w:rPr>
-          <w:rFonts w:ascii="맑은 고딕" w:hAnsi="맑은 고딕" w:cs="맑은 고딕" w:eastAsia="맑은 고딕"/>
-          <w:color w:val="auto"/>
-          <w:spacing w:val="0"/>
-          <w:position w:val="0"/>
-          <w:sz w:val="20"/>
-          <w:shd w:fill="auto" w:val="clear"/>
-        </w:rPr>
-      </w:pPr>
-      <w:r>
-        <w:rPr>
-          <w:rFonts w:ascii="맑은 고딕" w:hAnsi="맑은 고딕" w:cs="맑은 고딕" w:eastAsia="맑은 고딕"/>
-          <w:color w:val="auto"/>
-          <w:spacing w:val="0"/>
-          <w:position w:val="0"/>
-          <w:sz w:val="20"/>
-          <w:shd w:fill="auto" w:val="clear"/>
-        </w:rPr>
-        <w:tab/>
-        <w:t xml:space="preserve">= Have you been to her house?</w:t>
-      </w:r>
-    </w:p>
-    <w:p>
-      <w:pPr>
-        <w:spacing w:before="0" w:after="200" w:line="276"/>
-        <w:ind w:right="0" w:left="0" w:firstLine="0"/>
-        <w:jc w:val="left"/>
-        <w:rPr>
-          <w:rFonts w:ascii="맑은 고딕" w:hAnsi="맑은 고딕" w:cs="맑은 고딕" w:eastAsia="맑은 고딕"/>
-          <w:color w:val="auto"/>
-          <w:spacing w:val="0"/>
-          <w:position w:val="0"/>
-          <w:sz w:val="20"/>
-          <w:shd w:fill="auto" w:val="clear"/>
-        </w:rPr>
-      </w:pPr>
-      <w:r>
-        <w:rPr>
-          <w:rFonts w:ascii="맑은 고딕" w:hAnsi="맑은 고딕" w:cs="맑은 고딕" w:eastAsia="맑은 고딕"/>
-          <w:color w:val="auto"/>
-          <w:spacing w:val="0"/>
-          <w:position w:val="0"/>
-          <w:sz w:val="20"/>
-          <w:shd w:fill="auto" w:val="clear"/>
-        </w:rPr>
-        <w:tab/>
-        <w:t xml:space="preserve">= Have you been to New Yourk?</w:t>
-      </w:r>
-    </w:p>
-    <w:p>
-      <w:pPr>
-        <w:spacing w:before="0" w:after="200" w:line="276"/>
-        <w:ind w:right="0" w:left="0" w:firstLine="0"/>
-        <w:jc w:val="left"/>
-        <w:rPr>
-          <w:rFonts w:ascii="맑은 고딕" w:hAnsi="맑은 고딕" w:cs="맑은 고딕" w:eastAsia="맑은 고딕"/>
-          <w:color w:val="auto"/>
-          <w:spacing w:val="0"/>
-          <w:position w:val="0"/>
-          <w:sz w:val="20"/>
-          <w:shd w:fill="auto" w:val="clear"/>
-        </w:rPr>
-      </w:pPr>
-    </w:p>
-    <w:p>
-      <w:pPr>
-        <w:spacing w:before="0" w:after="200" w:line="276"/>
-        <w:ind w:right="0" w:left="0" w:firstLine="0"/>
-        <w:jc w:val="left"/>
+      </w:pPr>
+      <w:r>
         <w:rPr>
           <w:rFonts w:ascii="맑은 고딕" w:hAnsi="맑은 고딕" w:cs="맑은 고딕" w:eastAsia="맑은 고딕"/>
           <w:b/>
@@ -465,30 +608,8 @@
           <w:sz w:val="20"/>
           <w:shd w:fill="auto" w:val="clear"/>
         </w:rPr>
-      </w:pPr>
-      <w:r>
-        <w:rPr>
-          <w:rFonts w:ascii="맑은 고딕" w:hAnsi="맑은 고딕" w:cs="맑은 고딕" w:eastAsia="맑은 고딕"/>
-          <w:b/>
-          <w:color w:val="auto"/>
-          <w:spacing w:val="0"/>
-          <w:position w:val="0"/>
-          <w:sz w:val="20"/>
-          <w:shd w:fill="auto" w:val="clear"/>
-        </w:rPr>
         <w:t xml:space="preserve">I'm not sure yet.</w:t>
         <w:tab/>
-      </w:r>
-      <w:r>
-        <w:rPr>
-          <w:rFonts w:ascii="맑은 고딕" w:hAnsi="맑은 고딕" w:cs="맑은 고딕" w:eastAsia="맑은 고딕"/>
-          <w:b/>
-          <w:color w:val="auto"/>
-          <w:spacing w:val="0"/>
-          <w:position w:val="0"/>
-          <w:sz w:val="20"/>
-          <w:shd w:fill="auto" w:val="clear"/>
-        </w:rPr>
         <w:t xml:space="preserve">아직 모르겠어요.</w:t>
       </w:r>
     </w:p>

</xml_diff>